<commit_message>
Use case 4 en 7 aangepast na feedback PO
</commit_message>
<xml_diff>
--- a/src/main/resources/Sprint2/20211217 Use Case 4.docx
+++ b/src/main/resources/Sprint2/20211217 Use Case 4.docx
@@ -5,32 +5,30 @@
     <w:p>
       <w:pPr>
         <w:rPr>
+          <w:rFonts w:eastAsia="Times New Roman" w:cstheme="minorHAnsi"/>
+          <w:sz w:val="24"/>
+          <w:szCs w:val="24"/>
+          <w:lang w:eastAsia="nl-NL"/>
+        </w:rPr>
+      </w:pPr>
+      <w:r>
+        <w:rPr>
           <w:b/>
         </w:rPr>
-      </w:pPr>
+        <w:t>Use Case:</w:t>
+      </w:r>
       <w:r>
         <w:rPr>
           <w:b/>
         </w:rPr>
-        <w:t>Use Case:</w:t>
-      </w:r>
-    </w:p>
-    <w:p>
+        <w:br/>
+      </w:r>
       <w:r>
         <w:t>Handelen in crypto met de bank</w:t>
       </w:r>
-    </w:p>
-    <w:p>
-      <w:pPr>
-        <w:shd w:val="clear" w:color="auto" w:fill="FFFFFF"/>
-        <w:spacing w:after="0"/>
-        <w:rPr>
-          <w:rFonts w:eastAsia="Times New Roman" w:cstheme="minorHAnsi"/>
-          <w:sz w:val="24"/>
-          <w:szCs w:val="24"/>
-          <w:lang w:eastAsia="nl-NL"/>
-        </w:rPr>
-      </w:pPr>
+      <w:r>
+        <w:br/>
+      </w:r>
       <w:r>
         <w:rPr>
           <w:rFonts w:eastAsia="Times New Roman" w:cstheme="minorHAnsi"/>
@@ -51,18 +49,15 @@
         </w:rPr>
         <w:t xml:space="preserve">: </w:t>
       </w:r>
-    </w:p>
-    <w:p>
-      <w:pPr>
-        <w:shd w:val="clear" w:color="auto" w:fill="FFFFFF"/>
-        <w:spacing w:after="0"/>
-        <w:rPr>
-          <w:rFonts w:eastAsia="Times New Roman" w:cstheme="minorHAnsi"/>
-          <w:sz w:val="24"/>
-          <w:szCs w:val="24"/>
-          <w:lang w:eastAsia="nl-NL"/>
-        </w:rPr>
-      </w:pPr>
+      <w:r>
+        <w:rPr>
+          <w:rFonts w:eastAsia="Times New Roman" w:cstheme="minorHAnsi"/>
+          <w:sz w:val="24"/>
+          <w:szCs w:val="24"/>
+          <w:lang w:eastAsia="nl-NL"/>
+        </w:rPr>
+        <w:br/>
+      </w:r>
       <w:r>
         <w:rPr>
           <w:rFonts w:eastAsia="Times New Roman" w:cstheme="minorHAnsi"/>
@@ -72,18 +67,15 @@
         </w:rPr>
         <w:t xml:space="preserve">Klant </w:t>
       </w:r>
-    </w:p>
-    <w:p>
-      <w:pPr>
-        <w:shd w:val="clear" w:color="auto" w:fill="FFFFFF"/>
-        <w:spacing w:after="0"/>
-        <w:rPr>
-          <w:rFonts w:eastAsia="Times New Roman" w:cstheme="minorHAnsi"/>
-          <w:sz w:val="24"/>
-          <w:szCs w:val="24"/>
-          <w:lang w:eastAsia="nl-NL"/>
-        </w:rPr>
-      </w:pPr>
+      <w:r>
+        <w:rPr>
+          <w:rFonts w:eastAsia="Times New Roman" w:cstheme="minorHAnsi"/>
+          <w:sz w:val="24"/>
+          <w:szCs w:val="24"/>
+          <w:lang w:eastAsia="nl-NL"/>
+        </w:rPr>
+        <w:br/>
+      </w:r>
       <w:r>
         <w:rPr>
           <w:rFonts w:eastAsia="Times New Roman" w:cstheme="minorHAnsi"/>
@@ -104,39 +96,42 @@
         </w:rPr>
         <w:t>:</w:t>
       </w:r>
-    </w:p>
-    <w:p>
-      <w:pPr>
-        <w:shd w:val="clear" w:color="auto" w:fill="FFFFFF"/>
-        <w:spacing w:after="0"/>
-        <w:rPr>
-          <w:rFonts w:eastAsia="Times New Roman" w:cstheme="minorHAnsi"/>
-          <w:sz w:val="24"/>
-          <w:szCs w:val="24"/>
-          <w:lang w:eastAsia="nl-NL"/>
-        </w:rPr>
-      </w:pPr>
-      <w:r>
-        <w:rPr>
-          <w:rFonts w:eastAsia="Times New Roman" w:cstheme="minorHAnsi"/>
-          <w:sz w:val="24"/>
-          <w:szCs w:val="24"/>
-          <w:lang w:eastAsia="nl-NL"/>
-        </w:rPr>
-        <w:t>Klant is ingelogd op de website, heeft een saldo om te kunnen handelen</w:t>
-      </w:r>
-    </w:p>
-    <w:p>
-      <w:pPr>
-        <w:shd w:val="clear" w:color="auto" w:fill="FFFFFF"/>
-        <w:spacing w:after="0"/>
-        <w:rPr>
-          <w:rFonts w:eastAsia="Times New Roman" w:cstheme="minorHAnsi"/>
-          <w:sz w:val="24"/>
-          <w:szCs w:val="24"/>
-          <w:lang w:eastAsia="nl-NL"/>
-        </w:rPr>
-      </w:pPr>
+      <w:r>
+        <w:rPr>
+          <w:rFonts w:eastAsia="Times New Roman" w:cstheme="minorHAnsi"/>
+          <w:sz w:val="24"/>
+          <w:szCs w:val="24"/>
+          <w:lang w:eastAsia="nl-NL"/>
+        </w:rPr>
+        <w:br/>
+      </w:r>
+      <w:r>
+        <w:rPr>
+          <w:rFonts w:eastAsia="Times New Roman" w:cstheme="minorHAnsi"/>
+          <w:sz w:val="24"/>
+          <w:szCs w:val="24"/>
+          <w:lang w:eastAsia="nl-NL"/>
+        </w:rPr>
+        <w:t>Klant is ingelogd op de website</w:t>
+      </w:r>
+      <w:r>
+        <w:rPr>
+          <w:rFonts w:eastAsia="Times New Roman" w:cstheme="minorHAnsi"/>
+          <w:sz w:val="24"/>
+          <w:szCs w:val="24"/>
+          <w:lang w:eastAsia="nl-NL"/>
+        </w:rPr>
+        <w:t>.</w:t>
+      </w:r>
+      <w:r>
+        <w:rPr>
+          <w:rFonts w:eastAsia="Times New Roman" w:cstheme="minorHAnsi"/>
+          <w:sz w:val="24"/>
+          <w:szCs w:val="24"/>
+          <w:lang w:eastAsia="nl-NL"/>
+        </w:rPr>
+        <w:br/>
+      </w:r>
       <w:r>
         <w:rPr>
           <w:rFonts w:eastAsia="Times New Roman" w:cstheme="minorHAnsi"/>
@@ -155,42 +150,24 @@
         </w:rPr>
         <w:t>ysteem toont in het dashboard een overzicht van 20 verhandelbare crypto currencies</w:t>
       </w:r>
-    </w:p>
-    <w:p>
-      <w:pPr>
-        <w:shd w:val="clear" w:color="auto" w:fill="FFFFFF"/>
-        <w:spacing w:after="0"/>
-        <w:rPr>
-          <w:rFonts w:eastAsia="Times New Roman" w:cstheme="minorHAnsi"/>
-          <w:sz w:val="24"/>
-          <w:szCs w:val="24"/>
-          <w:lang w:eastAsia="nl-NL"/>
-        </w:rPr>
-      </w:pPr>
-    </w:p>
-    <w:p>
-      <w:pPr>
-        <w:shd w:val="clear" w:color="auto" w:fill="FFFFFF"/>
-        <w:spacing w:after="0"/>
-        <w:rPr>
-          <w:rFonts w:eastAsia="Times New Roman" w:cstheme="minorHAnsi"/>
-          <w:sz w:val="24"/>
-          <w:szCs w:val="24"/>
-          <w:lang w:eastAsia="nl-NL"/>
-        </w:rPr>
-      </w:pPr>
-    </w:p>
-    <w:p>
-      <w:pPr>
-        <w:shd w:val="clear" w:color="auto" w:fill="FFFFFF" w:themeFill="background1"/>
-        <w:spacing w:after="0"/>
-        <w:rPr>
-          <w:rFonts w:eastAsia="Times New Roman"/>
-          <w:sz w:val="24"/>
-          <w:szCs w:val="24"/>
-          <w:lang w:eastAsia="nl-NL"/>
-        </w:rPr>
-      </w:pPr>
+      <w:r>
+        <w:rPr>
+          <w:rFonts w:eastAsia="Times New Roman" w:cstheme="minorHAnsi"/>
+          <w:sz w:val="24"/>
+          <w:szCs w:val="24"/>
+          <w:lang w:eastAsia="nl-NL"/>
+        </w:rPr>
+        <w:t>.</w:t>
+      </w:r>
+      <w:r>
+        <w:rPr>
+          <w:rFonts w:eastAsia="Times New Roman" w:cstheme="minorHAnsi"/>
+          <w:sz w:val="24"/>
+          <w:szCs w:val="24"/>
+          <w:lang w:eastAsia="nl-NL"/>
+        </w:rPr>
+        <w:br/>
+      </w:r>
       <w:r>
         <w:rPr>
           <w:rFonts w:eastAsia="Times New Roman"/>
@@ -211,18 +188,15 @@
         </w:rPr>
         <w:t>:</w:t>
       </w:r>
-    </w:p>
-    <w:p>
-      <w:pPr>
-        <w:shd w:val="clear" w:color="auto" w:fill="FFFFFF"/>
-        <w:spacing w:after="0"/>
-        <w:rPr>
-          <w:rFonts w:eastAsia="Times New Roman" w:cstheme="minorHAnsi"/>
-          <w:sz w:val="24"/>
-          <w:szCs w:val="24"/>
-          <w:lang w:eastAsia="nl-NL"/>
-        </w:rPr>
-      </w:pPr>
+      <w:r>
+        <w:rPr>
+          <w:rFonts w:eastAsia="Times New Roman"/>
+          <w:sz w:val="24"/>
+          <w:szCs w:val="24"/>
+          <w:lang w:eastAsia="nl-NL"/>
+        </w:rPr>
+        <w:br/>
+      </w:r>
       <w:r>
         <w:rPr>
           <w:rFonts w:eastAsia="Times New Roman" w:cstheme="minorHAnsi"/>
@@ -241,30 +215,24 @@
         </w:rPr>
         <w:t>’s afgesloten met de bank</w:t>
       </w:r>
-    </w:p>
-    <w:p>
-      <w:pPr>
-        <w:shd w:val="clear" w:color="auto" w:fill="FFFFFF"/>
-        <w:spacing w:after="0"/>
-        <w:rPr>
-          <w:rFonts w:eastAsia="Times New Roman" w:cstheme="minorHAnsi"/>
-          <w:sz w:val="24"/>
-          <w:szCs w:val="24"/>
-          <w:lang w:eastAsia="nl-NL"/>
-        </w:rPr>
-      </w:pPr>
-    </w:p>
-    <w:p>
-      <w:pPr>
-        <w:shd w:val="clear" w:color="auto" w:fill="FFFFFF" w:themeFill="background1"/>
-        <w:spacing w:after="0"/>
-        <w:rPr>
-          <w:rFonts w:eastAsia="Times New Roman"/>
-          <w:sz w:val="24"/>
-          <w:szCs w:val="24"/>
-          <w:lang w:val="en-US" w:eastAsia="nl-NL"/>
-        </w:rPr>
-      </w:pPr>
+      <w:r>
+        <w:rPr>
+          <w:rFonts w:eastAsia="Times New Roman" w:cstheme="minorHAnsi"/>
+          <w:sz w:val="24"/>
+          <w:szCs w:val="24"/>
+          <w:lang w:eastAsia="nl-NL"/>
+        </w:rPr>
+        <w:t>.</w:t>
+      </w:r>
+      <w:r>
+        <w:rPr>
+          <w:rFonts w:eastAsia="Times New Roman" w:cstheme="minorHAnsi"/>
+          <w:sz w:val="24"/>
+          <w:szCs w:val="24"/>
+          <w:lang w:eastAsia="nl-NL"/>
+        </w:rPr>
+        <w:br/>
+      </w:r>
       <w:r>
         <w:rPr>
           <w:rFonts w:eastAsia="Times New Roman"/>
@@ -272,7 +240,7 @@
           <w:bCs/>
           <w:sz w:val="24"/>
           <w:szCs w:val="24"/>
-          <w:lang w:val="en-US" w:eastAsia="nl-NL"/>
+          <w:lang w:eastAsia="nl-NL"/>
         </w:rPr>
         <w:t>Main Success Scenario</w:t>
       </w:r>
@@ -281,9 +249,20 @@
           <w:rFonts w:eastAsia="Times New Roman"/>
           <w:sz w:val="24"/>
           <w:szCs w:val="24"/>
-          <w:lang w:val="en-US" w:eastAsia="nl-NL"/>
+          <w:lang w:eastAsia="nl-NL"/>
         </w:rPr>
         <w:t xml:space="preserve">: </w:t>
+      </w:r>
+      <w:bookmarkStart w:id="0" w:name="_GoBack"/>
+      <w:bookmarkEnd w:id="0"/>
+      <w:r>
+        <w:rPr>
+          <w:rFonts w:eastAsia="Times New Roman" w:cstheme="minorHAnsi"/>
+          <w:sz w:val="24"/>
+          <w:szCs w:val="24"/>
+          <w:lang w:eastAsia="nl-NL"/>
+        </w:rPr>
+        <w:t>de klant kan per crypto aangeven of hij een transactie wil uitvoeren</w:t>
       </w:r>
     </w:p>
     <w:p>
@@ -309,7 +288,79 @@
           <w:szCs w:val="24"/>
           <w:lang w:eastAsia="nl-NL"/>
         </w:rPr>
-        <w:t>de klant kan per crypto aangeven of hij een transactie wil uitvoeren</w:t>
+        <w:t xml:space="preserve">na het klikken op transactie, </w:t>
+      </w:r>
+      <w:r>
+        <w:rPr>
+          <w:rFonts w:eastAsia="Times New Roman" w:cstheme="minorHAnsi"/>
+          <w:sz w:val="24"/>
+          <w:szCs w:val="24"/>
+          <w:lang w:eastAsia="nl-NL"/>
+        </w:rPr>
+        <w:t>toont systeem het</w:t>
+      </w:r>
+      <w:r>
+        <w:rPr>
+          <w:rFonts w:eastAsia="Times New Roman" w:cstheme="minorHAnsi"/>
+          <w:sz w:val="24"/>
+          <w:szCs w:val="24"/>
+          <w:lang w:eastAsia="nl-NL"/>
+        </w:rPr>
+        <w:t xml:space="preserve"> </w:t>
+      </w:r>
+      <w:r>
+        <w:rPr>
+          <w:rFonts w:eastAsia="Times New Roman" w:cstheme="minorHAnsi"/>
+          <w:sz w:val="24"/>
+          <w:szCs w:val="24"/>
+          <w:lang w:eastAsia="nl-NL"/>
+        </w:rPr>
+        <w:t>transactie</w:t>
+      </w:r>
+      <w:r>
+        <w:rPr>
+          <w:rFonts w:eastAsia="Times New Roman" w:cstheme="minorHAnsi"/>
+          <w:sz w:val="24"/>
+          <w:szCs w:val="24"/>
+          <w:lang w:eastAsia="nl-NL"/>
+        </w:rPr>
+        <w:t xml:space="preserve">scherm </w:t>
+      </w:r>
+      <w:r>
+        <w:rPr>
+          <w:rFonts w:eastAsia="Times New Roman" w:cstheme="minorHAnsi"/>
+          <w:sz w:val="24"/>
+          <w:szCs w:val="24"/>
+          <w:lang w:eastAsia="nl-NL"/>
+        </w:rPr>
+        <w:t xml:space="preserve">en </w:t>
+      </w:r>
+      <w:r>
+        <w:rPr>
+          <w:rFonts w:eastAsia="Times New Roman" w:cstheme="minorHAnsi"/>
+          <w:sz w:val="24"/>
+          <w:szCs w:val="24"/>
+          <w:lang w:eastAsia="nl-NL"/>
+        </w:rPr>
+        <w:t>zijn er opties v</w:t>
+      </w:r>
+      <w:r>
+        <w:rPr>
+          <w:rFonts w:eastAsia="Times New Roman" w:cstheme="minorHAnsi"/>
+          <w:sz w:val="24"/>
+          <w:szCs w:val="24"/>
+          <w:lang w:eastAsia="nl-NL"/>
+        </w:rPr>
+        <w:t>oor “ga terug naar dashboard” en “aankoop” en “verkoop”</w:t>
+      </w:r>
+      <w:r>
+        <w:rPr>
+          <w:rFonts w:eastAsia="Times New Roman" w:cstheme="minorHAnsi"/>
+          <w:sz w:val="24"/>
+          <w:szCs w:val="24"/>
+          <w:lang w:eastAsia="nl-NL"/>
+        </w:rPr>
+        <w:t xml:space="preserve"> </w:t>
       </w:r>
     </w:p>
     <w:p>
@@ -335,16 +386,34 @@
           <w:szCs w:val="24"/>
           <w:lang w:eastAsia="nl-NL"/>
         </w:rPr>
-        <w:t xml:space="preserve">na het klikken op transactie, </w:t>
-      </w:r>
-      <w:r>
-        <w:rPr>
-          <w:rFonts w:eastAsia="Times New Roman" w:cstheme="minorHAnsi"/>
-          <w:sz w:val="24"/>
-          <w:szCs w:val="24"/>
-          <w:lang w:eastAsia="nl-NL"/>
-        </w:rPr>
-        <w:t>toont systeem het</w:t>
+        <w:t xml:space="preserve">de klant </w:t>
+      </w:r>
+      <w:r>
+        <w:rPr>
+          <w:rFonts w:eastAsia="Times New Roman" w:cstheme="minorHAnsi"/>
+          <w:sz w:val="24"/>
+          <w:szCs w:val="24"/>
+          <w:lang w:eastAsia="nl-NL"/>
+        </w:rPr>
+        <w:t xml:space="preserve">kan </w:t>
+      </w:r>
+      <w:r>
+        <w:rPr>
+          <w:rFonts w:eastAsia="Times New Roman" w:cstheme="minorHAnsi"/>
+          <w:sz w:val="24"/>
+          <w:szCs w:val="24"/>
+          <w:lang w:eastAsia="nl-NL"/>
+        </w:rPr>
+        <w:t xml:space="preserve">van (alleen) de geselecteerde crypto </w:t>
+      </w:r>
+      <w:r>
+        <w:rPr>
+          <w:rFonts w:eastAsia="Times New Roman" w:cstheme="minorHAnsi"/>
+          <w:sz w:val="24"/>
+          <w:szCs w:val="24"/>
+          <w:lang w:eastAsia="nl-NL"/>
+        </w:rPr>
+        <w:t>invoeren</w:t>
       </w:r>
       <w:r>
         <w:rPr>
@@ -362,43 +431,7 @@
           <w:szCs w:val="24"/>
           <w:lang w:eastAsia="nl-NL"/>
         </w:rPr>
-        <w:t>transactie</w:t>
-      </w:r>
-      <w:r>
-        <w:rPr>
-          <w:rFonts w:eastAsia="Times New Roman" w:cstheme="minorHAnsi"/>
-          <w:sz w:val="24"/>
-          <w:szCs w:val="24"/>
-          <w:lang w:eastAsia="nl-NL"/>
-        </w:rPr>
-        <w:t xml:space="preserve">scherm </w:t>
-      </w:r>
-      <w:r>
-        <w:rPr>
-          <w:rFonts w:eastAsia="Times New Roman" w:cstheme="minorHAnsi"/>
-          <w:sz w:val="24"/>
-          <w:szCs w:val="24"/>
-          <w:lang w:eastAsia="nl-NL"/>
-        </w:rPr>
-        <w:t xml:space="preserve">en </w:t>
-      </w:r>
-      <w:r>
-        <w:rPr>
-          <w:rFonts w:eastAsia="Times New Roman" w:cstheme="minorHAnsi"/>
-          <w:sz w:val="24"/>
-          <w:szCs w:val="24"/>
-          <w:lang w:eastAsia="nl-NL"/>
-        </w:rPr>
-        <w:t>zijn er opties v</w:t>
-      </w:r>
-      <w:r>
-        <w:rPr>
-          <w:rFonts w:eastAsia="Times New Roman" w:cstheme="minorHAnsi"/>
-          <w:sz w:val="24"/>
-          <w:szCs w:val="24"/>
-          <w:lang w:eastAsia="nl-NL"/>
-        </w:rPr>
-        <w:t>oor “ga terug naar dashboard” en “aankoop” en “verkoop”</w:t>
+        <w:t>hoeveel ze wil aankopen/verkopen</w:t>
       </w:r>
       <w:r>
         <w:rPr>
@@ -433,34 +466,7 @@
           <w:szCs w:val="24"/>
           <w:lang w:eastAsia="nl-NL"/>
         </w:rPr>
-        <w:t xml:space="preserve">de klant </w:t>
-      </w:r>
-      <w:r>
-        <w:rPr>
-          <w:rFonts w:eastAsia="Times New Roman" w:cstheme="minorHAnsi"/>
-          <w:sz w:val="24"/>
-          <w:szCs w:val="24"/>
-          <w:lang w:eastAsia="nl-NL"/>
-        </w:rPr>
-        <w:t xml:space="preserve">kan </w:t>
-      </w:r>
-      <w:r>
-        <w:rPr>
-          <w:rFonts w:eastAsia="Times New Roman" w:cstheme="minorHAnsi"/>
-          <w:sz w:val="24"/>
-          <w:szCs w:val="24"/>
-          <w:lang w:eastAsia="nl-NL"/>
-        </w:rPr>
-        <w:t xml:space="preserve">van (alleen) de geselecteerde crypto </w:t>
-      </w:r>
-      <w:r>
-        <w:rPr>
-          <w:rFonts w:eastAsia="Times New Roman" w:cstheme="minorHAnsi"/>
-          <w:sz w:val="24"/>
-          <w:szCs w:val="24"/>
-          <w:lang w:eastAsia="nl-NL"/>
-        </w:rPr>
-        <w:t>invoeren</w:t>
+        <w:t>systeem toont</w:t>
       </w:r>
       <w:r>
         <w:rPr>
@@ -478,16 +484,25 @@
           <w:szCs w:val="24"/>
           <w:lang w:eastAsia="nl-NL"/>
         </w:rPr>
-        <w:t>hoeveel ze wil aankopen/verkopen</w:t>
-      </w:r>
-      <w:r>
-        <w:rPr>
-          <w:rFonts w:eastAsia="Times New Roman" w:cstheme="minorHAnsi"/>
-          <w:sz w:val="24"/>
-          <w:szCs w:val="24"/>
-          <w:lang w:eastAsia="nl-NL"/>
-        </w:rPr>
-        <w:t xml:space="preserve"> </w:t>
+        <w:t xml:space="preserve">op het scherm </w:t>
+      </w:r>
+      <w:r>
+        <w:rPr>
+          <w:rFonts w:eastAsia="Times New Roman" w:cstheme="minorHAnsi"/>
+          <w:sz w:val="24"/>
+          <w:szCs w:val="24"/>
+          <w:lang w:eastAsia="nl-NL"/>
+        </w:rPr>
+        <w:t xml:space="preserve">aankoop/verkoopbedrag en </w:t>
+      </w:r>
+      <w:r>
+        <w:rPr>
+          <w:rFonts w:eastAsia="Times New Roman" w:cstheme="minorHAnsi"/>
+          <w:sz w:val="24"/>
+          <w:szCs w:val="24"/>
+          <w:lang w:eastAsia="nl-NL"/>
+        </w:rPr>
+        <w:t>het bedrag aan kosten wat in rekening wordt gebracht</w:t>
       </w:r>
     </w:p>
     <w:p>
@@ -513,7 +528,16 @@
           <w:szCs w:val="24"/>
           <w:lang w:eastAsia="nl-NL"/>
         </w:rPr>
-        <w:t>systeem toont</w:t>
+        <w:t xml:space="preserve">de klant </w:t>
+      </w:r>
+      <w:r>
+        <w:rPr>
+          <w:rFonts w:eastAsia="Times New Roman" w:cstheme="minorHAnsi"/>
+          <w:sz w:val="24"/>
+          <w:szCs w:val="24"/>
+          <w:lang w:eastAsia="nl-NL"/>
+        </w:rPr>
+        <w:t>bevestigt de transactie</w:t>
       </w:r>
       <w:r>
         <w:rPr>
@@ -523,33 +547,6 @@
           <w:lang w:eastAsia="nl-NL"/>
         </w:rPr>
         <w:t xml:space="preserve"> </w:t>
-      </w:r>
-      <w:r>
-        <w:rPr>
-          <w:rFonts w:eastAsia="Times New Roman" w:cstheme="minorHAnsi"/>
-          <w:sz w:val="24"/>
-          <w:szCs w:val="24"/>
-          <w:lang w:eastAsia="nl-NL"/>
-        </w:rPr>
-        <w:t xml:space="preserve">op het scherm </w:t>
-      </w:r>
-      <w:r>
-        <w:rPr>
-          <w:rFonts w:eastAsia="Times New Roman" w:cstheme="minorHAnsi"/>
-          <w:sz w:val="24"/>
-          <w:szCs w:val="24"/>
-          <w:lang w:eastAsia="nl-NL"/>
-        </w:rPr>
-        <w:t xml:space="preserve">aankoop/verkoopbedrag en </w:t>
-      </w:r>
-      <w:r>
-        <w:rPr>
-          <w:rFonts w:eastAsia="Times New Roman" w:cstheme="minorHAnsi"/>
-          <w:sz w:val="24"/>
-          <w:szCs w:val="24"/>
-          <w:lang w:eastAsia="nl-NL"/>
-        </w:rPr>
-        <w:t>het bedrag aan kosten wat in rekening wordt gebracht</w:t>
       </w:r>
     </w:p>
     <w:p>
@@ -575,25 +572,7 @@
           <w:szCs w:val="24"/>
           <w:lang w:eastAsia="nl-NL"/>
         </w:rPr>
-        <w:t xml:space="preserve">de klant </w:t>
-      </w:r>
-      <w:r>
-        <w:rPr>
-          <w:rFonts w:eastAsia="Times New Roman" w:cstheme="minorHAnsi"/>
-          <w:sz w:val="24"/>
-          <w:szCs w:val="24"/>
-          <w:lang w:eastAsia="nl-NL"/>
-        </w:rPr>
-        <w:t>bevestigt de transactie</w:t>
-      </w:r>
-      <w:r>
-        <w:rPr>
-          <w:rFonts w:eastAsia="Times New Roman" w:cstheme="minorHAnsi"/>
-          <w:sz w:val="24"/>
-          <w:szCs w:val="24"/>
-          <w:lang w:eastAsia="nl-NL"/>
-        </w:rPr>
-        <w:t xml:space="preserve"> </w:t>
+        <w:t xml:space="preserve">het systeem verwerkt de transactie en geeft daarvan een bevestiging </w:t>
       </w:r>
     </w:p>
     <w:p>
@@ -605,21 +584,40 @@
         </w:numPr>
         <w:shd w:val="clear" w:color="auto" w:fill="FFFFFF"/>
         <w:spacing w:after="0"/>
-        <w:rPr>
-          <w:rFonts w:eastAsia="Times New Roman" w:cstheme="minorHAnsi"/>
-          <w:sz w:val="24"/>
-          <w:szCs w:val="24"/>
-          <w:lang w:eastAsia="nl-NL"/>
-        </w:rPr>
-      </w:pPr>
-      <w:r>
-        <w:rPr>
-          <w:rFonts w:eastAsia="Times New Roman" w:cstheme="minorHAnsi"/>
-          <w:sz w:val="24"/>
-          <w:szCs w:val="24"/>
-          <w:lang w:eastAsia="nl-NL"/>
-        </w:rPr>
-        <w:t xml:space="preserve">het systeem verwerkt de transactie en geeft daarvan een bevestiging </w:t>
+      </w:pPr>
+      <w:r>
+        <w:rPr>
+          <w:rFonts w:eastAsia="Times New Roman" w:cstheme="minorHAnsi"/>
+          <w:sz w:val="24"/>
+          <w:szCs w:val="24"/>
+          <w:lang w:eastAsia="nl-NL"/>
+        </w:rPr>
+        <w:t>de klant komt op het dashboard en ziet dat de transactie is verwerkt in de portefeuille en de rekening</w:t>
+      </w:r>
+    </w:p>
+    <w:p>
+      <w:pPr>
+        <w:shd w:val="clear" w:color="auto" w:fill="FFFFFF" w:themeFill="background1"/>
+        <w:spacing w:after="0"/>
+        <w:rPr>
+          <w:rFonts w:eastAsia="Times New Roman"/>
+          <w:b/>
+          <w:bCs/>
+          <w:sz w:val="24"/>
+          <w:szCs w:val="24"/>
+          <w:lang w:eastAsia="nl-NL"/>
+        </w:rPr>
+      </w:pPr>
+      <w:r>
+        <w:rPr>
+          <w:rFonts w:eastAsia="Times New Roman"/>
+          <w:b/>
+          <w:bCs/>
+          <w:sz w:val="24"/>
+          <w:szCs w:val="24"/>
+          <w:lang w:eastAsia="nl-NL"/>
+        </w:rPr>
+        <w:t>Extensions (or alternative flows):</w:t>
       </w:r>
     </w:p>
     <w:p>
@@ -629,49 +627,9 @@
           <w:ilvl w:val="0"/>
           <w:numId w:val="1"/>
         </w:numPr>
-        <w:shd w:val="clear" w:color="auto" w:fill="FFFFFF"/>
-        <w:spacing w:after="0"/>
-        <w:rPr>
-          <w:rFonts w:eastAsia="Times New Roman" w:cstheme="minorHAnsi"/>
-          <w:sz w:val="24"/>
-          <w:szCs w:val="24"/>
-          <w:lang w:eastAsia="nl-NL"/>
-        </w:rPr>
-      </w:pPr>
-      <w:r>
-        <w:rPr>
-          <w:rFonts w:eastAsia="Times New Roman" w:cstheme="minorHAnsi"/>
-          <w:sz w:val="24"/>
-          <w:szCs w:val="24"/>
-          <w:lang w:eastAsia="nl-NL"/>
-        </w:rPr>
-        <w:t>de klant komt op het dashboard en ziet dat de transactie is verwerkt in de portefeuille en de rekening</w:t>
-      </w:r>
-    </w:p>
-    <w:p/>
-    <w:p>
-      <w:pPr>
-        <w:shd w:val="clear" w:color="auto" w:fill="FFFFFF" w:themeFill="background1"/>
-        <w:spacing w:after="0"/>
-        <w:rPr>
-          <w:rFonts w:eastAsia="Times New Roman"/>
-          <w:b/>
-          <w:bCs/>
-          <w:sz w:val="24"/>
-          <w:szCs w:val="24"/>
-          <w:lang w:eastAsia="nl-NL"/>
-        </w:rPr>
-      </w:pPr>
-      <w:r>
-        <w:rPr>
-          <w:rFonts w:eastAsia="Times New Roman"/>
-          <w:b/>
-          <w:bCs/>
-          <w:sz w:val="24"/>
-          <w:szCs w:val="24"/>
-          <w:lang w:eastAsia="nl-NL"/>
-        </w:rPr>
-        <w:t>Extensions (or alternative flows):</w:t>
+      </w:pPr>
+      <w:r>
+        <w:t>de klant bevestigt de transactie niet, maar kiest voor cancel en gaat terug naar het transactiescherm</w:t>
       </w:r>
     </w:p>
     <w:p>
@@ -683,12 +641,16 @@
         </w:numPr>
       </w:pPr>
       <w:r>
-        <w:t>de klant bevestigt de transactie niet, maar kiest voor cancel en gaat terug naar</w:t>
-      </w:r>
-      <w:bookmarkStart w:id="0" w:name="_GoBack"/>
-      <w:bookmarkEnd w:id="0"/>
-      <w:r>
-        <w:t xml:space="preserve"> het transactiescherm</w:t>
+        <w:t xml:space="preserve">bij een te laag saldo </w:t>
+      </w:r>
+      <w:r>
+        <w:t xml:space="preserve">op de rekening </w:t>
+      </w:r>
+      <w:r>
+        <w:t>een alert</w:t>
+      </w:r>
+      <w:r>
+        <w:t xml:space="preserve"> en gaat terug naar dashboard</w:t>
       </w:r>
     </w:p>
     <w:p>
@@ -700,13 +662,7 @@
         </w:numPr>
       </w:pPr>
       <w:r>
-        <w:t xml:space="preserve">bij een te laag saldo </w:t>
-      </w:r>
-      <w:r>
-        <w:t xml:space="preserve">op de rekening </w:t>
-      </w:r>
-      <w:r>
-        <w:t>een alert</w:t>
+        <w:t>bij een te laag saldo op de portefeuille een alert</w:t>
       </w:r>
       <w:r>
         <w:t xml:space="preserve"> en gaat terug naar dashboard</w:t>
@@ -715,17 +671,39 @@
     <w:p>
       <w:pPr>
         <w:pStyle w:val="ListParagraph"/>
-        <w:numPr>
-          <w:ilvl w:val="0"/>
-          <w:numId w:val="1"/>
-        </w:numPr>
-      </w:pPr>
-      <w:r>
-        <w:t>bij een te laag saldo op de portefeuille een alert</w:t>
-      </w:r>
-      <w:r>
-        <w:t xml:space="preserve"> en gaat terug naar dashboard</w:t>
-      </w:r>
+      </w:pPr>
+    </w:p>
+    <w:p>
+      <w:pPr>
+        <w:rPr>
+          <w:i/>
+        </w:rPr>
+      </w:pPr>
+      <w:r>
+        <w:t xml:space="preserve">User </w:t>
+      </w:r>
+      <w:r>
+        <w:t>S</w:t>
+      </w:r>
+      <w:r>
+        <w:t>tory:</w:t>
+      </w:r>
+      <w:r>
+        <w:rPr>
+          <w:i/>
+        </w:rPr>
+        <w:t xml:space="preserve"> Als klant wil ik koop- en verkooptransacties kunnen sluiten met de Crypto-Bank zodat er altijd een tegenpartij beschikbaar is voor de transactie.</w:t>
+      </w:r>
+    </w:p>
+    <w:p>
+      <w:pPr>
+        <w:pStyle w:val="ListParagraph"/>
+      </w:pPr>
+    </w:p>
+    <w:p>
+      <w:pPr>
+        <w:pStyle w:val="ListParagraph"/>
+      </w:pPr>
     </w:p>
     <w:p>
       <w:pPr>

</xml_diff>